<commit_message>
LAPR5-134 #report #implementation Asist Report Development
</commit_message>
<xml_diff>
--- a/doc/Sprint C/asist/G51_3DI_ASIST_Report.docx
+++ b/doc/Sprint C/asist/G51_3DI_ASIST_Report.docx
@@ -2116,14 +2116,14 @@
       <w:pPr>
         <w:rPr>
           <w:rFonts w:cstheme="minorHAnsi"/>
-          <w:sz w:val="24"/>
-          <w:szCs w:val="24"/>
-          <w:lang w:val="pt-PT"/>
-        </w:rPr>
-      </w:pPr>
-    </w:p>
-    <w:p>
-      <w:pPr>
+          <w:b/>
+          <w:bCs/>
+          <w:sz w:val="24"/>
+          <w:szCs w:val="24"/>
+          <w:lang w:val="pt-PT"/>
+        </w:rPr>
+      </w:pPr>
+      <w:r>
         <w:rPr>
           <w:rFonts w:cstheme="minorHAnsi"/>
           <w:b/>
@@ -2132,7 +2132,9 @@
           <w:szCs w:val="24"/>
           <w:lang w:val="pt-PT"/>
         </w:rPr>
-      </w:pPr>
+        <w:lastRenderedPageBreak/>
+        <w:t>2-</w:t>
+      </w:r>
       <w:r>
         <w:rPr>
           <w:rFonts w:cstheme="minorHAnsi"/>
@@ -2142,11 +2144,67 @@
           <w:szCs w:val="24"/>
           <w:lang w:val="pt-PT"/>
         </w:rPr>
-        <w:t xml:space="preserve">2- </w:t>
-      </w:r>
-      <w:r>
+        <w:t>Como administrador da infraestrutura quero que seja criada uma SAN iSCSI nos servidores Linux e Windows disponíveis para qualquer utilizador autenticado.</w:t>
+      </w:r>
+    </w:p>
+    <w:p>
+      <w:pPr>
         <w:rPr>
           <w:rFonts w:cstheme="minorHAnsi"/>
+          <w:sz w:val="24"/>
+          <w:szCs w:val="24"/>
+          <w:lang w:val="pt-PT"/>
+        </w:rPr>
+      </w:pPr>
+    </w:p>
+    <w:p>
+      <w:pPr>
+        <w:rPr>
+          <w:rFonts w:cstheme="minorHAnsi"/>
+          <w:b/>
+          <w:bCs/>
+          <w:sz w:val="24"/>
+          <w:szCs w:val="24"/>
+          <w:lang w:val="pt-PT"/>
+        </w:rPr>
+      </w:pPr>
+    </w:p>
+    <w:p>
+      <w:pPr>
+        <w:rPr>
+          <w:rFonts w:cstheme="minorHAnsi"/>
+          <w:b/>
+          <w:bCs/>
+          <w:sz w:val="24"/>
+          <w:szCs w:val="24"/>
+          <w:lang w:val="pt-PT"/>
+        </w:rPr>
+      </w:pPr>
+      <w:r>
+        <w:rPr>
+          <w:rFonts w:cstheme="minorHAnsi"/>
+          <w:b/>
+          <w:bCs/>
+          <w:sz w:val="24"/>
+          <w:szCs w:val="24"/>
+          <w:lang w:val="pt-PT"/>
+        </w:rPr>
+        <w:t>3</w:t>
+      </w:r>
+      <w:r>
+        <w:rPr>
+          <w:rFonts w:cstheme="minorHAnsi"/>
+          <w:b/>
+          <w:bCs/>
+          <w:sz w:val="24"/>
+          <w:szCs w:val="24"/>
+          <w:lang w:val="pt-PT"/>
+        </w:rPr>
+        <w:t xml:space="preserve">- </w:t>
+      </w:r>
+      <w:r>
+        <w:rPr>
+          <w:rFonts w:cstheme="minorHAnsi"/>
           <w:b/>
           <w:bCs/>
           <w:sz w:val="24"/>
@@ -2197,6 +2255,7 @@
         <w:rPr>
           <w:sz w:val="24"/>
           <w:szCs w:val="24"/>
+          <w:u w:val="single"/>
           <w:lang w:val="pt-PT"/>
         </w:rPr>
       </w:pPr>

</xml_diff>